<commit_message>
Some minor additions to the outline and an updated word export.
</commit_message>
<xml_diff>
--- a/paperMaterials/Strayer_MyModel_V1.docx
+++ b/paperMaterials/Strayer_MyModel_V1.docx
@@ -739,13 +739,189 @@
             <m:rPr>
               <m:sty m:val="p"/>
             </m:rPr>
+            <m:t>[</m:t>
+          </m:r>
+          <m:r>
+            <m:rPr>
+              <m:sty m:val="p"/>
+            </m:rPr>
+            <m:t>t</m:t>
+          </m:r>
+          <m:r>
+            <m:rPr>
+              <m:sty m:val="p"/>
+            </m:rPr>
+            <m:t>⋅</m:t>
+          </m:r>
+          <m:r>
+            <m:rPr>
+              <m:sty m:val="p"/>
+            </m:rPr>
+            <m:t>2</m:t>
+          </m:r>
+          <m:r>
+            <m:rPr>
+              <m:sty m:val="p"/>
+            </m:rPr>
+            <m:t>π</m:t>
+          </m:r>
+          <m:r>
+            <m:rPr>
+              <m:sty m:val="p"/>
+            </m:rPr>
+            <m:t>⋅</m:t>
+          </m:r>
+          <m:r>
+            <m:rPr>
+              <m:sty m:val="p"/>
+            </m:rPr>
             <m:t>(</m:t>
           </m:r>
           <m:r>
             <m:rPr>
               <m:sty m:val="p"/>
             </m:rPr>
-            <m:t>t</m:t>
+            <m:t>h</m:t>
+          </m:r>
+          <m:r>
+            <m:rPr>
+              <m:sty m:val="p"/>
+            </m:rPr>
+            <m:t>−</m:t>
+          </m:r>
+          <m:r>
+            <m:rPr>
+              <m:sty m:val="p"/>
+            </m:rPr>
+            <m:t>H</m:t>
+          </m:r>
+          <m:r>
+            <m:rPr>
+              <m:sty m:val="p"/>
+            </m:rPr>
+            <m:t>)</m:t>
+          </m:r>
+          <m:r>
+            <m:rPr>
+              <m:sty m:val="p"/>
+            </m:rPr>
+            <m:t>+</m:t>
+          </m:r>
+          <m:r>
+            <m:rPr>
+              <m:sty m:val="p"/>
+            </m:rPr>
+            <m:t>a</m:t>
+          </m:r>
+          <m:r>
+            <m:rPr>
+              <m:sty m:val="p"/>
+            </m:rPr>
+            <m:t>]</m:t>
+          </m:r>
+        </m:oMath>
+      </m:oMathPara>
+    </w:p>
+    <w:p>
+      <w:r>
+        <w:pict>
+          <v:rect style="width:0;height:1.5pt" o:hralign="center" o:hrstd="t" o:hr="t"/>
+        </w:pict>
+      </w:r>
+    </w:p>
+    <w:p>
+      <w:r>
+        <w:rPr>
+          <w:b/>
+        </w:rPr>
+        <w:t xml:space="preserve">Isocline Depth</w:t>
+      </w:r>
+    </w:p>
+    <w:p>
+      <w:r>
+        <w:t xml:space="preserve">(Beer's Law citation)</w:t>
+      </w:r>
+    </w:p>
+    <w:p>
+      <w:r>
+        <w:t xml:space="preserve">$k = $ Extinction coefficient,</w:t>
+      </w:r>
+    </w:p>
+    <w:p>
+      <w:r>
+        <w:t xml:space="preserve">$I_x = $ Mysis Light threshold (Mysis light modeling citation)</w:t>
+      </w:r>
+    </w:p>
+    <w:p>
+      <w:r>
+        <w:t xml:space="preserve">$S_l = $ Surface light</w:t>
+      </w:r>
+    </w:p>
+    <w:p>
+      <m:oMathPara>
+        <m:oMathParaPr>
+          <m:jc m:val="center"/>
+        </m:oMathParaPr>
+        <m:oMath>
+          <m:r>
+            <m:rPr>
+              <m:sty m:val="p"/>
+            </m:rPr>
+            <m:t>f</m:t>
+          </m:r>
+          <m:r>
+            <m:rPr>
+              <m:sty m:val="p"/>
+            </m:rPr>
+            <m:t>(</m:t>
+          </m:r>
+          <m:sSub>
+            <m:e>
+              <m:r>
+                <m:rPr>
+                  <m:sty m:val="p"/>
+                </m:rPr>
+                <m:t>S</m:t>
+              </m:r>
+            </m:e>
+            <m:sub>
+              <m:r>
+                <m:rPr>
+                  <m:sty m:val="p"/>
+                </m:rPr>
+                <m:t>l</m:t>
+              </m:r>
+            </m:sub>
+          </m:sSub>
+          <m:r>
+            <m:rPr>
+              <m:sty m:val="p"/>
+            </m:rPr>
+            <m:t>)</m:t>
+          </m:r>
+          <m:r>
+            <m:rPr>
+              <m:sty m:val="p"/>
+            </m:rPr>
+            <m:t>=</m:t>
+          </m:r>
+          <m:r>
+            <m:rPr>
+              <m:sty m:val="p"/>
+            </m:rPr>
+            <m:t>1</m:t>
+          </m:r>
+          <m:r>
+            <m:rPr>
+              <m:sty m:val="p"/>
+            </m:rPr>
+            <m:t>/</m:t>
+          </m:r>
+          <m:r>
+            <m:rPr>
+              <m:sty m:val="p"/>
+            </m:rPr>
+            <m:t>k</m:t>
           </m:r>
           <m:r>
             <m:rPr>
@@ -757,6 +933,266 @@
             <m:rPr>
               <m:sty m:val="p"/>
             </m:rPr>
+            <m:t>log</m:t>
+          </m:r>
+          <m:r>
+            <m:rPr>
+              <m:sty m:val="p"/>
+            </m:rPr>
+            <m:t>(</m:t>
+          </m:r>
+          <m:f>
+            <m:fPr>
+              <m:type m:val="bar"/>
+            </m:fPr>
+            <m:num>
+              <m:sSub>
+                <m:e>
+                  <m:r>
+                    <m:rPr>
+                      <m:sty m:val="p"/>
+                    </m:rPr>
+                    <m:t>S</m:t>
+                  </m:r>
+                </m:e>
+                <m:sub>
+                  <m:r>
+                    <m:rPr>
+                      <m:sty m:val="p"/>
+                    </m:rPr>
+                    <m:t>l</m:t>
+                  </m:r>
+                </m:sub>
+              </m:sSub>
+            </m:num>
+            <m:den>
+              <m:sSub>
+                <m:e>
+                  <m:r>
+                    <m:rPr>
+                      <m:sty m:val="p"/>
+                    </m:rPr>
+                    <m:t>I</m:t>
+                  </m:r>
+                </m:e>
+                <m:sub>
+                  <m:r>
+                    <m:rPr>
+                      <m:sty m:val="p"/>
+                    </m:rPr>
+                    <m:t>x</m:t>
+                  </m:r>
+                </m:sub>
+              </m:sSub>
+            </m:den>
+          </m:f>
+          <m:r>
+            <m:rPr>
+              <m:sty m:val="p"/>
+            </m:rPr>
+            <m:t>)</m:t>
+          </m:r>
+        </m:oMath>
+      </m:oMathPara>
+    </w:p>
+    <w:p>
+      <w:r>
+        <w:pict>
+          <v:rect style="width:0;height:1.5pt" o:hralign="center" o:hrstd="t" o:hr="t"/>
+        </w:pict>
+      </w:r>
+    </w:p>
+    <w:p>
+      <w:r>
+        <w:rPr>
+          <w:b/>
+        </w:rPr>
+        <w:t xml:space="preserve">Moon Cycle</w:t>
+      </w:r>
+    </w:p>
+    <w:p>
+      <w:r>
+        <w:t xml:space="preserve">Raw data was read in from the National Renewable Energy Laboratories data explorer (Citation), however the sensitivity was not high enough to pick up the lunar cycles. Due to this nighttime light intensity levels were substituted with the equation:</w:t>
+      </w:r>
+    </w:p>
+    <w:p>
+      <w:r>
+        <w:t xml:space="preserve">$c = $ Moon cycle length,</w:t>
+      </w:r>
+    </w:p>
+    <w:p>
+      <m:oMath>
+        <m:r>
+          <m:rPr>
+            <m:sty m:val="p"/>
+          </m:rPr>
+          <m:t>h</m:t>
+        </m:r>
+        <m:r>
+          <m:rPr>
+            <m:sty m:val="p"/>
+          </m:rPr>
+          <m:t>=</m:t>
+        </m:r>
+        <m:sSub>
+          <m:e>
+            <m:r>
+              <m:rPr>
+                <m:sty m:val="p"/>
+              </m:rPr>
+              <m:t>h</m:t>
+            </m:r>
+          </m:e>
+          <m:sub>
+            <m:r>
+              <m:rPr>
+                <m:sty m:val="p"/>
+              </m:rPr>
+              <m:t>c</m:t>
+            </m:r>
+          </m:sub>
+        </m:sSub>
+        <m:r>
+          <m:rPr>
+            <m:sty m:val="p"/>
+          </m:rPr>
+          <m:t>(</m:t>
+        </m:r>
+        <m:r>
+          <m:rPr>
+            <m:sty m:val="p"/>
+          </m:rPr>
+          <m:t>mod </m:t>
+        </m:r>
+        <m:r>
+          <m:rPr>
+            <m:sty m:val="p"/>
+          </m:rPr>
+          <m:t>c</m:t>
+        </m:r>
+        <m:r>
+          <m:rPr>
+            <m:sty m:val="p"/>
+          </m:rPr>
+          <m:t>)</m:t>
+        </m:r>
+      </m:oMath>
+    </w:p>
+    <w:p>
+      <m:oMathPara>
+        <m:oMathParaPr>
+          <m:jc m:val="center"/>
+        </m:oMathParaPr>
+        <m:oMath>
+          <m:r>
+            <m:rPr>
+              <m:sty m:val="p"/>
+            </m:rPr>
+            <m:t>f</m:t>
+          </m:r>
+          <m:r>
+            <m:rPr>
+              <m:sty m:val="p"/>
+            </m:rPr>
+            <m:t>(</m:t>
+          </m:r>
+          <m:sSub>
+            <m:e>
+              <m:r>
+                <m:rPr>
+                  <m:sty m:val="p"/>
+                </m:rPr>
+                <m:t>h</m:t>
+              </m:r>
+            </m:e>
+            <m:sub>
+              <m:r>
+                <m:rPr>
+                  <m:sty m:val="p"/>
+                </m:rPr>
+                <m:t>c</m:t>
+              </m:r>
+            </m:sub>
+          </m:sSub>
+          <m:r>
+            <m:rPr>
+              <m:sty m:val="p"/>
+            </m:rPr>
+            <m:t>)</m:t>
+          </m:r>
+          <m:r>
+            <m:rPr>
+              <m:sty m:val="p"/>
+            </m:rPr>
+            <m:t>=</m:t>
+          </m:r>
+          <m:r>
+            <m:rPr>
+              <m:sty m:val="p"/>
+            </m:rPr>
+            <m:t>0</m:t>
+          </m:r>
+          <m:r>
+            <m:rPr>
+              <m:sty m:val="p"/>
+            </m:rPr>
+            <m:t>.</m:t>
+          </m:r>
+          <m:r>
+            <m:rPr>
+              <m:sty m:val="p"/>
+            </m:rPr>
+            <m:t>5</m:t>
+          </m:r>
+          <m:r>
+            <m:rPr>
+              <m:sty m:val="p"/>
+            </m:rPr>
+            <m:t>[</m:t>
+          </m:r>
+          <m:r>
+            <m:rPr>
+              <m:sty m:val="p"/>
+            </m:rPr>
+            <m:t>cos</m:t>
+          </m:r>
+          <m:r>
+            <m:rPr>
+              <m:sty m:val="p"/>
+            </m:rPr>
+            <m:t>(</m:t>
+          </m:r>
+          <m:f>
+            <m:fPr>
+              <m:type m:val="bar"/>
+            </m:fPr>
+            <m:num>
+              <m:r>
+                <m:rPr>
+                  <m:sty m:val="p"/>
+                </m:rPr>
+                <m:t>1</m:t>
+              </m:r>
+            </m:num>
+            <m:den>
+              <m:r>
+                <m:rPr>
+                  <m:sty m:val="p"/>
+                </m:rPr>
+                <m:t>c</m:t>
+              </m:r>
+            </m:den>
+          </m:f>
+          <m:r>
+            <m:rPr>
+              <m:sty m:val="p"/>
+            </m:rPr>
+            <m:t>⋅</m:t>
+          </m:r>
+          <m:r>
+            <m:rPr>
+              <m:sty m:val="p"/>
+            </m:rPr>
             <m:t>2</m:t>
           </m:r>
           <m:r>
@@ -771,30 +1207,24 @@
             </m:rPr>
             <m:t>⋅</m:t>
           </m:r>
-          <m:r>
-            <m:rPr>
-              <m:sty m:val="p"/>
-            </m:rPr>
-            <m:t>(</m:t>
-          </m:r>
-          <m:r>
-            <m:rPr>
-              <m:sty m:val="p"/>
-            </m:rPr>
-            <m:t>h</m:t>
-          </m:r>
-          <m:r>
-            <m:rPr>
-              <m:sty m:val="p"/>
-            </m:rPr>
-            <m:t>−</m:t>
-          </m:r>
-          <m:r>
-            <m:rPr>
-              <m:sty m:val="p"/>
-            </m:rPr>
-            <m:t>H</m:t>
-          </m:r>
+          <m:sSub>
+            <m:e>
+              <m:r>
+                <m:rPr>
+                  <m:sty m:val="p"/>
+                </m:rPr>
+                <m:t>h</m:t>
+              </m:r>
+            </m:e>
+            <m:sub>
+              <m:r>
+                <m:rPr>
+                  <m:sty m:val="p"/>
+                </m:rPr>
+                <m:t>c</m:t>
+              </m:r>
+            </m:sub>
+          </m:sSub>
           <m:r>
             <m:rPr>
               <m:sty m:val="p"/>
@@ -805,19 +1235,31 @@
             <m:rPr>
               <m:sty m:val="p"/>
             </m:rPr>
+            <m:t>]</m:t>
+          </m:r>
+          <m:r>
+            <m:rPr>
+              <m:sty m:val="p"/>
+            </m:rPr>
             <m:t>+</m:t>
           </m:r>
           <m:r>
             <m:rPr>
               <m:sty m:val="p"/>
             </m:rPr>
-            <m:t>a</m:t>
-          </m:r>
-          <m:r>
-            <m:rPr>
-              <m:sty m:val="p"/>
-            </m:rPr>
-            <m:t>)</m:t>
+            <m:t>0</m:t>
+          </m:r>
+          <m:r>
+            <m:rPr>
+              <m:sty m:val="p"/>
+            </m:rPr>
+            <m:t>.</m:t>
+          </m:r>
+          <m:r>
+            <m:rPr>
+              <m:sty m:val="p"/>
+            </m:rPr>
+            <m:t>5</m:t>
           </m:r>
         </m:oMath>
       </m:oMathPara>
@@ -1015,7 +1457,7 @@
     </w:lvl>
   </w:abstractNum>
   <w:abstractNum w:abstractNumId="990">
-    <w:nsid w:val="1c78c8d0"/>
+    <w:nsid w:val="a712c542"/>
     <w:multiLevelType w:val="multilevel"/>
     <w:lvl w:ilvl="0">
       <w:numFmt w:val="bullet"/>
@@ -1096,7 +1538,7 @@
     </w:lvl>
   </w:abstractNum>
   <w:abstractNum w:abstractNumId="991">
-    <w:nsid w:val="7c44349a"/>
+    <w:nsid w:val="df64a1a1"/>
     <w:multiLevelType w:val="multilevel"/>
     <w:lvl w:ilvl="0">
       <w:numFmt w:val="bullet"/>

</xml_diff>

<commit_message>
Outline methods mostly fleshed out.
</commit_message>
<xml_diff>
--- a/paperMaterials/Strayer_MyModel_V1.docx
+++ b/paperMaterials/Strayer_MyModel_V1.docx
@@ -191,13 +191,6 @@
     <w:p>
       <w:r>
         <w:t xml:space="preserve">The sub-models that make up the utilized data are as follows:</w:t>
-      </w:r>
-    </w:p>
-    <w:p>
-      <w:r>
-        <w:pict>
-          <v:rect style="width:0;height:1.5pt" o:hralign="center" o:hrstd="t" o:hr="t"/>
-        </w:pict>
       </w:r>
     </w:p>
     <w:p>
@@ -452,13 +445,6 @@
     </w:p>
     <w:p>
       <w:r>
-        <w:pict>
-          <v:rect style="width:0;height:1.5pt" o:hralign="center" o:hrstd="t" o:hr="t"/>
-        </w:pict>
-      </w:r>
-    </w:p>
-    <w:p>
-      <w:r>
         <w:rPr>
           <w:b/>
         </w:rPr>
@@ -824,13 +810,6 @@
     </w:p>
     <w:p>
       <w:r>
-        <w:pict>
-          <v:rect style="width:0;height:1.5pt" o:hralign="center" o:hrstd="t" o:hr="t"/>
-        </w:pict>
-      </w:r>
-    </w:p>
-    <w:p>
-      <w:r>
         <w:rPr>
           <w:b/>
         </w:rPr>
@@ -994,13 +973,6 @@
           </m:r>
         </m:oMath>
       </m:oMathPara>
-    </w:p>
-    <w:p>
-      <w:r>
-        <w:pict>
-          <v:rect style="width:0;height:1.5pt" o:hralign="center" o:hrstd="t" o:hr="t"/>
-        </w:pict>
-      </w:r>
     </w:p>
     <w:p>
       <w:r>
@@ -1266,24 +1238,10 @@
     </w:p>
     <w:p>
       <w:r>
-        <w:pict>
-          <v:rect style="width:0;height:1.5pt" o:hralign="center" o:hrstd="t" o:hr="t"/>
-        </w:pict>
-      </w:r>
-    </w:p>
-    <w:p>
-      <w:r>
         <w:rPr>
           <w:b/>
         </w:rPr>
         <w:t xml:space="preserve">... This is the point I have made it to thus far.</w:t>
-      </w:r>
-    </w:p>
-    <w:p>
-      <w:r>
-        <w:pict>
-          <v:rect style="width:0;height:1.5pt" o:hralign="center" o:hrstd="t" o:hr="t"/>
-        </w:pict>
       </w:r>
     </w:p>
     <w:p>
@@ -1457,7 +1415,7 @@
     </w:lvl>
   </w:abstractNum>
   <w:abstractNum w:abstractNumId="990">
-    <w:nsid w:val="a712c542"/>
+    <w:nsid w:val="3f45873a"/>
     <w:multiLevelType w:val="multilevel"/>
     <w:lvl w:ilvl="0">
       <w:numFmt w:val="bullet"/>
@@ -1538,7 +1496,7 @@
     </w:lvl>
   </w:abstractNum>
   <w:abstractNum w:abstractNumId="991">
-    <w:nsid w:val="df64a1a1"/>
+    <w:nsid w:val="a7ecbed8"/>
     <w:multiLevelType w:val="multilevel"/>
     <w:lvl w:ilvl="0">
       <w:numFmt w:val="bullet"/>

</xml_diff>